<commit_message>
update 1. Power_Description, README.md; modify power.js, hills-climb-or-not.js and hills-peaks.js with 'use strict';
</commit_message>
<xml_diff>
--- a/Front-end/JS Fundamentals Contests/1/1. Powers/descriptions/1. Powers_Description.docx
+++ b/Front-end/JS Fundamentals Contests/1/1. Powers/descriptions/1. Powers_Description.docx
@@ -32,8 +32,14 @@
           <w:ilvl w:val="0"/>
           <w:numId w:val="2"/>
         </w:numPr>
-      </w:pPr>
-      <w:r>
+        <w:rPr>
+          <w:color w:val="FF0000"/>
+        </w:rPr>
+      </w:pPr>
+      <w:r>
+        <w:rPr>
+          <w:color w:val="FF0000"/>
+        </w:rPr>
         <w:t>each 0 - with the absolute difference of its neighboring numbers</w:t>
       </w:r>
     </w:p>
@@ -44,8 +50,14 @@
           <w:ilvl w:val="0"/>
           <w:numId w:val="2"/>
         </w:numPr>
-      </w:pPr>
-      <w:r>
+        <w:rPr>
+          <w:color w:val="FF0000"/>
+        </w:rPr>
+      </w:pPr>
+      <w:r>
+        <w:rPr>
+          <w:color w:val="FF0000"/>
+        </w:rPr>
         <w:t>all other even numbers - with the maximum of its neighboring numbers</w:t>
       </w:r>
     </w:p>
@@ -56,12 +68,15 @@
           <w:ilvl w:val="0"/>
           <w:numId w:val="2"/>
         </w:numPr>
-      </w:pPr>
-      <w:r>
-        <w:t xml:space="preserve">each 1 - </w:t>
-      </w:r>
-      <w:r>
-        <w:t>with the sum of its neighboring numbers</w:t>
+        <w:rPr>
+          <w:color w:val="FF0000"/>
+        </w:rPr>
+      </w:pPr>
+      <w:r>
+        <w:rPr>
+          <w:color w:val="FF0000"/>
+        </w:rPr>
+        <w:t>each 1 - with the sum of its neighboring numbers</w:t>
       </w:r>
     </w:p>
     <w:p>
@@ -71,8 +86,14 @@
           <w:ilvl w:val="0"/>
           <w:numId w:val="2"/>
         </w:numPr>
-      </w:pPr>
-      <w:r>
+        <w:rPr>
+          <w:color w:val="FF0000"/>
+        </w:rPr>
+      </w:pPr>
+      <w:r>
+        <w:rPr>
+          <w:color w:val="FF0000"/>
+        </w:rPr>
         <w:t>all other odd numbers - with the minimum of its neighboring numbers</w:t>
       </w:r>
     </w:p>
@@ -101,10 +122,7 @@
         <w:t>K</w:t>
       </w:r>
       <w:r>
-        <w:t xml:space="preserve"> transformations of the sequence. Your task</w:t>
-      </w:r>
-      <w:r>
-        <w:t xml:space="preserve"> is to find the K-sum of a given sequence.</w:t>
+        <w:t xml:space="preserve"> transformations of the sequence. Your task is to find the K-sum of a given sequence.</w:t>
       </w:r>
     </w:p>
     <w:p>
@@ -181,10 +199,7 @@
     </w:p>
     <w:p>
       <w:r>
-        <w:t>The</w:t>
-      </w:r>
-      <w:r>
-        <w:t xml:space="preserve"> output should be printed on the console.</w:t>
+        <w:t>The output should be printed on the console.</w:t>
       </w:r>
     </w:p>
     <w:p>
@@ -443,17 +458,7 @@
           <w:szCs w:val="19"/>
           <w:shd w:val="clear" w:color="auto" w:fill="FFFFFF"/>
         </w:rPr>
-        <w:t xml:space="preserve">   </w:t>
-      </w:r>
-      <w:r>
-        <w:rPr>
-          <w:rFonts w:ascii="Consolas" w:eastAsiaTheme="minorHAnsi" w:hAnsi="Consolas" w:cs="Consolas"/>
-          <w:color w:val="000000"/>
-          <w:sz w:val="19"/>
-          <w:szCs w:val="19"/>
-          <w:shd w:val="clear" w:color="auto" w:fill="FFFFFF"/>
-        </w:rPr>
-        <w:t xml:space="preserve"> </w:t>
+        <w:t xml:space="preserve">    </w:t>
       </w:r>
       <w:r>
         <w:rPr>
@@ -833,7 +838,7 @@
               <w:spacing w:before="0" w:after="0"/>
               <w:rPr>
                 <w:rStyle w:val="a3"/>
-                <w:rFonts w:ascii="Consolas" w:hAnsi="Consolas" w:cs="Consolas" w:hint="eastAsia"/>
+                <w:rFonts w:ascii="Consolas" w:hAnsi="Consolas" w:cs="Consolas"/>
                 <w:b w:val="0"/>
               </w:rPr>
             </w:pPr>
@@ -851,7 +856,7 @@
               <w:spacing w:before="0" w:after="0"/>
               <w:rPr>
                 <w:rStyle w:val="a3"/>
-                <w:rFonts w:ascii="Consolas" w:hAnsi="Consolas" w:cs="Consolas" w:hint="eastAsia"/>
+                <w:rFonts w:ascii="Consolas" w:hAnsi="Consolas" w:cs="Consolas"/>
                 <w:b w:val="0"/>
               </w:rPr>
             </w:pPr>
@@ -888,7 +893,7 @@
               <w:spacing w:before="0" w:after="0"/>
               <w:rPr>
                 <w:rStyle w:val="a3"/>
-                <w:rFonts w:ascii="Consolas" w:hAnsi="Consolas" w:cs="Consolas" w:hint="eastAsia"/>
+                <w:rFonts w:ascii="Consolas" w:hAnsi="Consolas" w:cs="Consolas"/>
                 <w:b w:val="0"/>
                 <w:lang w:val="bg-BG"/>
               </w:rPr>
@@ -978,7 +983,7 @@
               <w:spacing w:before="0" w:after="0"/>
               <w:rPr>
                 <w:rStyle w:val="a3"/>
-                <w:rFonts w:ascii="Consolas" w:hAnsi="Consolas" w:cs="Consolas" w:hint="eastAsia"/>
+                <w:rFonts w:ascii="Consolas" w:hAnsi="Consolas" w:cs="Consolas"/>
                 <w:b w:val="0"/>
                 <w:lang w:val="bg-BG"/>
               </w:rPr>
@@ -1007,7 +1012,7 @@
               <w:spacing w:before="0" w:after="0"/>
               <w:rPr>
                 <w:rStyle w:val="a3"/>
-                <w:rFonts w:ascii="Consolas" w:hAnsi="Consolas" w:cs="Consolas" w:hint="eastAsia"/>
+                <w:rFonts w:ascii="Consolas" w:hAnsi="Consolas" w:cs="Consolas"/>
                 <w:b w:val="0"/>
                 <w:lang w:val="bg-BG"/>
               </w:rPr>
@@ -1037,7 +1042,7 @@
               <w:spacing w:before="0" w:after="0"/>
               <w:rPr>
                 <w:rStyle w:val="a3"/>
-                <w:rFonts w:ascii="Consolas" w:hAnsi="Consolas" w:cs="Consolas" w:hint="eastAsia"/>
+                <w:rFonts w:ascii="Consolas" w:hAnsi="Consolas" w:cs="Consolas"/>
                 <w:b w:val="0"/>
                 <w:lang w:val="bg-BG"/>
               </w:rPr>
@@ -1222,7 +1227,7 @@
               <w:spacing w:before="0" w:after="0"/>
               <w:rPr>
                 <w:rStyle w:val="a3"/>
-                <w:rFonts w:ascii="Consolas" w:hAnsi="Consolas" w:cs="Consolas" w:hint="eastAsia"/>
+                <w:rFonts w:ascii="Consolas" w:hAnsi="Consolas" w:cs="Consolas"/>
                 <w:b w:val="0"/>
               </w:rPr>
             </w:pPr>
@@ -1250,7 +1255,7 @@
               <w:spacing w:before="0" w:after="0"/>
               <w:rPr>
                 <w:rStyle w:val="a3"/>
-                <w:rFonts w:ascii="Consolas" w:hAnsi="Consolas" w:cs="Consolas" w:hint="eastAsia"/>
+                <w:rFonts w:ascii="Consolas" w:hAnsi="Consolas" w:cs="Consolas"/>
                 <w:b w:val="0"/>
                 <w:lang w:val="bg-BG"/>
               </w:rPr>
@@ -1280,7 +1285,7 @@
               <w:spacing w:before="0" w:after="0"/>
               <w:rPr>
                 <w:rStyle w:val="a3"/>
-                <w:rFonts w:ascii="Consolas" w:hAnsi="Consolas" w:cs="Consolas" w:hint="eastAsia"/>
+                <w:rFonts w:ascii="Consolas" w:hAnsi="Consolas" w:cs="Consolas"/>
                 <w:b w:val="0"/>
                 <w:lang w:val="bg-BG"/>
               </w:rPr>
@@ -1444,16 +1449,7 @@
               <w:i/>
               <w:lang w:eastAsia="ko-KR"/>
             </w:rPr>
-            <w:t xml:space="preserve"> Software </w:t>
-          </w:r>
-          <w:r>
-            <w:rPr>
-              <w:rFonts w:eastAsia="Malgun Gothic"/>
-              <w:b/>
-              <w:i/>
-              <w:lang w:eastAsia="ko-KR"/>
-            </w:rPr>
-            <w:t>Academy 2015</w:t>
+            <w:t xml:space="preserve"> Software Academy 2015</w:t>
           </w:r>
         </w:p>
       </w:tc>

</xml_diff>